<commit_message>
Updated test log for processor class
</commit_message>
<xml_diff>
--- a/Project2/testing/ProcessorTestLog.docx
+++ b/Project2/testing/ProcessorTestLog.docx
@@ -54,16 +54,7 @@
                 <w:sz w:val="28"/>
                 <w:szCs w:val="28"/>
               </w:rPr>
-              <w:t>Project Name:  Project 1:  Voting System                                                                           Team</w:t>
-            </w:r>
-            <w:r>
-              <w:rPr>
-                <w:b/>
-                <w:bCs/>
-                <w:sz w:val="28"/>
-                <w:szCs w:val="28"/>
-              </w:rPr>
-              <w:t># 25</w:t>
+              <w:t>Project Name:  Project 1:  Voting System                                                                           Team# 25</w:t>
             </w:r>
           </w:p>
         </w:tc>
@@ -103,25 +94,7 @@
                 <w:color w:val="000000"/>
                 <w:u w:val="single"/>
               </w:rPr>
-              <w:t>_</w:t>
-            </w:r>
-            <w:r>
-              <w:rPr>
-                <w:b/>
-                <w:bCs/>
-                <w:color w:val="000000"/>
-                <w:u w:val="single"/>
-              </w:rPr>
-              <w:t>X</w:t>
-            </w:r>
-            <w:r>
-              <w:rPr>
-                <w:b/>
-                <w:bCs/>
-                <w:color w:val="000000"/>
-                <w:u w:val="single"/>
-              </w:rPr>
-              <w:t>_</w:t>
+              <w:t>_X_</w:t>
             </w:r>
             <w:r>
               <w:rPr>
@@ -158,14 +131,7 @@
                 <w:b/>
                 <w:color w:val="008000"/>
               </w:rPr>
-              <w:t xml:space="preserve"> </w:t>
-            </w:r>
-            <w:r>
-              <w:rPr>
-                <w:b/>
-                <w:color w:val="008000"/>
-              </w:rPr>
-              <w:t>11/18/2019</w:t>
+              <w:t xml:space="preserve"> 11/18/2019</w:t>
             </w:r>
           </w:p>
         </w:tc>
@@ -195,14 +161,7 @@
                 <w:b/>
                 <w:bCs/>
               </w:rPr>
-              <w:t xml:space="preserve">Test Case ID#:  </w:t>
-            </w:r>
-            <w:r>
-              <w:rPr>
-                <w:b/>
-                <w:bCs/>
-              </w:rPr>
-              <w:t>Processor_Test_1</w:t>
+              <w:t>Test Case ID#:  Processor_Test_1</w:t>
             </w:r>
           </w:p>
         </w:tc>
@@ -223,13 +182,7 @@
               <w:rPr>
                 <w:b/>
               </w:rPr>
-              <w:t xml:space="preserve">Name(s) of Testers:  </w:t>
-            </w:r>
-            <w:r>
-              <w:rPr>
-                <w:b/>
-              </w:rPr>
-              <w:t>Michael Ung</w:t>
+              <w:t>Name(s) of Testers:  Michael Ung</w:t>
             </w:r>
           </w:p>
         </w:tc>
@@ -259,14 +212,7 @@
                 <w:b/>
                 <w:bCs/>
               </w:rPr>
-              <w:t xml:space="preserve">Test Description: </w:t>
-            </w:r>
-            <w:r>
-              <w:rPr>
-                <w:b/>
-                <w:bCs/>
-              </w:rPr>
-              <w:t>Tests if the processor runs sucessfully.</w:t>
+              <w:t>Test Description: Tests if the processor runs successfully.</w:t>
             </w:r>
           </w:p>
           <w:p>
@@ -373,23 +319,7 @@
                 <w:bCs/>
                 <w:u w:val="single"/>
               </w:rPr>
-              <w:t>yes_</w:t>
-            </w:r>
-            <w:r>
-              <w:rPr>
-                <w:b/>
-                <w:bCs/>
-                <w:u w:val="single"/>
-              </w:rPr>
-              <w:t>X</w:t>
-            </w:r>
-            <w:r>
-              <w:rPr>
-                <w:b/>
-                <w:bCs/>
-                <w:u w:val="single"/>
-              </w:rPr>
-              <w:t>_</w:t>
+              <w:t>yes_X_</w:t>
             </w:r>
             <w:r>
               <w:rPr>
@@ -442,6 +372,7 @@
                 <w:b/>
                 <w:bCs/>
               </w:rPr>
+              <w:t>Test data files in: repo-Team25/testing/testdata/</w:t>
             </w:r>
           </w:p>
         </w:tc>
@@ -478,7 +409,22 @@
                 <w:b/>
                 <w:bCs/>
               </w:rPr>
-              <w:t>Results:   Pass _____        Fail________</w:t>
+              <w:t>Results:   Pass __</w:t>
+            </w:r>
+            <w:r>
+              <w:rPr>
+                <w:b/>
+                <w:bCs/>
+                <w:u w:val="single"/>
+              </w:rPr>
+              <w:t>X</w:t>
+            </w:r>
+            <w:r>
+              <w:rPr>
+                <w:b/>
+                <w:bCs/>
+              </w:rPr>
+              <w:t>__        Fail________</w:t>
             </w:r>
           </w:p>
         </w:tc>
@@ -618,11 +564,7 @@
             <w:pPr>
               <w:pStyle w:val="Normal"/>
               <w:widowControl w:val="false"/>
-              <w:rPr>
-                <w:b/>
-                <w:b/>
-                <w:bCs/>
-              </w:rPr>
+              <w:rPr/>
             </w:pPr>
             <w:r>
               <w:rPr>
@@ -636,7 +578,7 @@
                 <w:b/>
                 <w:bCs/>
               </w:rPr>
-              <w:t>Must be run on a CSELabs machine.</w:t>
+              <w:t>Must be run on a CSELabs machine. Input file must be formatted correctly.</w:t>
             </w:r>
           </w:p>
         </w:tc>
@@ -647,17 +589,6 @@
         <w:pStyle w:val="Normal"/>
         <w:widowControl w:val="false"/>
         <w:spacing w:lineRule="exact" w:line="200"/>
-        <w:rPr/>
-      </w:pPr>
-      <w:r>
-        <w:rPr/>
-      </w:r>
-    </w:p>
-    <w:p>
-      <w:pPr>
-        <w:pStyle w:val="Normal"/>
-        <w:widowControl w:val="false"/>
-        <w:spacing w:lineRule="exact" w:line="342"/>
         <w:rPr/>
       </w:pPr>
       <w:r>
@@ -675,7 +606,7 @@
         </w:tblBorders>
         <w:tblCellMar>
           <w:top w:w="0" w:type="dxa"/>
-          <w:left w:w="-10" w:type="dxa"/>
+          <w:left w:w="0" w:type="dxa"/>
           <w:bottom w:w="0" w:type="dxa"/>
           <w:right w:w="0" w:type="dxa"/>
         </w:tblCellMar>
@@ -683,10 +614,10 @@
       <w:tblGrid>
         <w:gridCol w:w="660"/>
         <w:gridCol w:w="2310"/>
-        <w:gridCol w:w="2161"/>
-        <w:gridCol w:w="2429"/>
-        <w:gridCol w:w="3241"/>
-        <w:gridCol w:w="2268"/>
+        <w:gridCol w:w="2162"/>
+        <w:gridCol w:w="2428"/>
+        <w:gridCol w:w="3243"/>
+        <w:gridCol w:w="2266"/>
       </w:tblGrid>
       <w:tr>
         <w:trPr>
@@ -803,7 +734,7 @@
         </w:tc>
         <w:tc>
           <w:tcPr>
-            <w:tcW w:w="2161" w:type="dxa"/>
+            <w:tcW w:w="2162" w:type="dxa"/>
             <w:tcBorders>
               <w:top w:val="single" w:sz="8" w:space="0" w:color="000000"/>
               <w:left w:val="single" w:sz="8" w:space="0" w:color="000000"/>
@@ -850,7 +781,7 @@
         </w:tc>
         <w:tc>
           <w:tcPr>
-            <w:tcW w:w="2429" w:type="dxa"/>
+            <w:tcW w:w="2428" w:type="dxa"/>
             <w:tcBorders>
               <w:top w:val="single" w:sz="8" w:space="0" w:color="000000"/>
               <w:left w:val="single" w:sz="8" w:space="0" w:color="000000"/>
@@ -907,7 +838,7 @@
         </w:tc>
         <w:tc>
           <w:tcPr>
-            <w:tcW w:w="3241" w:type="dxa"/>
+            <w:tcW w:w="3243" w:type="dxa"/>
             <w:tcBorders>
               <w:top w:val="single" w:sz="8" w:space="0" w:color="000000"/>
               <w:left w:val="single" w:sz="8" w:space="0" w:color="000000"/>
@@ -957,7 +888,7 @@
         </w:tc>
         <w:tc>
           <w:tcPr>
-            <w:tcW w:w="2268" w:type="dxa"/>
+            <w:tcW w:w="2266" w:type="dxa"/>
             <w:tcBorders>
               <w:top w:val="single" w:sz="8" w:space="0" w:color="000000"/>
               <w:left w:val="single" w:sz="8" w:space="0" w:color="000000"/>
@@ -1074,20 +1005,13 @@
                 <w:sz w:val="24"/>
                 <w:szCs w:val="24"/>
               </w:rPr>
-              <w:t xml:space="preserve">Testing </w:t>
-            </w:r>
-            <w:r>
-              <w:rPr>
-                <w:sz w:val="24"/>
-                <w:szCs w:val="24"/>
-              </w:rPr>
-              <w:t>a valid filename on the process function.</w:t>
-            </w:r>
-          </w:p>
-        </w:tc>
-        <w:tc>
-          <w:tcPr>
-            <w:tcW w:w="2161" w:type="dxa"/>
+              <w:t>Testing a valid filename on the process function.</w:t>
+            </w:r>
+          </w:p>
+        </w:tc>
+        <w:tc>
+          <w:tcPr>
+            <w:tcW w:w="2162" w:type="dxa"/>
             <w:tcBorders>
               <w:top w:val="single" w:sz="8" w:space="0" w:color="000000"/>
               <w:left w:val="single" w:sz="8" w:space="0" w:color="000000"/>
@@ -1118,13 +1042,13 @@
                 <w:sz w:val="24"/>
                 <w:szCs w:val="24"/>
               </w:rPr>
-              <w:t>filename = “OPLScenario1.csv”</w:t>
-            </w:r>
-          </w:p>
-        </w:tc>
-        <w:tc>
-          <w:tcPr>
-            <w:tcW w:w="2429" w:type="dxa"/>
+              <w:t>filename = “testdata/OPLScenario1.csv”</w:t>
+            </w:r>
+          </w:p>
+        </w:tc>
+        <w:tc>
+          <w:tcPr>
+            <w:tcW w:w="2428" w:type="dxa"/>
             <w:tcBorders>
               <w:top w:val="single" w:sz="8" w:space="0" w:color="000000"/>
               <w:left w:val="single" w:sz="8" w:space="0" w:color="000000"/>
@@ -1161,35 +1085,36 @@
         </w:tc>
         <w:tc>
           <w:tcPr>
-            <w:tcW w:w="3241" w:type="dxa"/>
-            <w:tcBorders>
-              <w:top w:val="single" w:sz="8" w:space="0" w:color="000000"/>
-              <w:left w:val="single" w:sz="8" w:space="0" w:color="000000"/>
-              <w:bottom w:val="single" w:sz="8" w:space="0" w:color="000000"/>
-              <w:insideH w:val="single" w:sz="8" w:space="0" w:color="000000"/>
-            </w:tcBorders>
-            <w:shd w:fill="auto" w:val="clear"/>
-          </w:tcPr>
-          <w:p>
-            <w:pPr>
-              <w:pStyle w:val="Normal"/>
-              <w:widowControl w:val="false"/>
-              <w:rPr>
-                <w:sz w:val="24"/>
-                <w:szCs w:val="24"/>
-              </w:rPr>
-            </w:pPr>
-            <w:r>
-              <w:rPr>
-                <w:sz w:val="24"/>
-                <w:szCs w:val="24"/>
-              </w:rPr>
-            </w:r>
-          </w:p>
-        </w:tc>
-        <w:tc>
-          <w:tcPr>
-            <w:tcW w:w="2268" w:type="dxa"/>
+            <w:tcW w:w="3243" w:type="dxa"/>
+            <w:tcBorders>
+              <w:top w:val="single" w:sz="8" w:space="0" w:color="000000"/>
+              <w:left w:val="single" w:sz="8" w:space="0" w:color="000000"/>
+              <w:bottom w:val="single" w:sz="8" w:space="0" w:color="000000"/>
+              <w:insideH w:val="single" w:sz="8" w:space="0" w:color="000000"/>
+            </w:tcBorders>
+            <w:shd w:fill="auto" w:val="clear"/>
+          </w:tcPr>
+          <w:p>
+            <w:pPr>
+              <w:pStyle w:val="Normal"/>
+              <w:widowControl w:val="false"/>
+              <w:rPr>
+                <w:sz w:val="24"/>
+                <w:szCs w:val="24"/>
+              </w:rPr>
+            </w:pPr>
+            <w:r>
+              <w:rPr>
+                <w:sz w:val="24"/>
+                <w:szCs w:val="24"/>
+              </w:rPr>
+              <w:t>Returns 0</w:t>
+            </w:r>
+          </w:p>
+        </w:tc>
+        <w:tc>
+          <w:tcPr>
+            <w:tcW w:w="2266" w:type="dxa"/>
             <w:tcBorders>
               <w:top w:val="single" w:sz="8" w:space="0" w:color="000000"/>
               <w:left w:val="single" w:sz="8" w:space="0" w:color="000000"/>
@@ -1204,10 +1129,7 @@
             <w:pPr>
               <w:pStyle w:val="Normal"/>
               <w:widowControl w:val="false"/>
-              <w:rPr>
-                <w:sz w:val="24"/>
-                <w:szCs w:val="24"/>
-              </w:rPr>
+              <w:rPr/>
             </w:pPr>
             <w:r>
               <w:rPr>
@@ -1215,6 +1137,13 @@
                 <w:szCs w:val="24"/>
               </w:rPr>
               <w:t xml:space="preserve"> </w:t>
+            </w:r>
+            <w:r>
+              <w:rPr>
+                <w:sz w:val="24"/>
+                <w:szCs w:val="24"/>
+              </w:rPr>
+              <w:t>Private functions are tested through OPL and CPL class tests in addition to system tests</w:t>
             </w:r>
           </w:p>
         </w:tc>
@@ -1292,7 +1221,7 @@
         </w:tc>
         <w:tc>
           <w:tcPr>
-            <w:tcW w:w="2161" w:type="dxa"/>
+            <w:tcW w:w="2162" w:type="dxa"/>
             <w:tcBorders>
               <w:top w:val="single" w:sz="8" w:space="0" w:color="000000"/>
               <w:left w:val="single" w:sz="8" w:space="0" w:color="000000"/>
@@ -1323,13 +1252,13 @@
                 <w:sz w:val="24"/>
                 <w:szCs w:val="24"/>
               </w:rPr>
-              <w:t>filename = “CPLScenario1.csv”</w:t>
-            </w:r>
-          </w:p>
-        </w:tc>
-        <w:tc>
-          <w:tcPr>
-            <w:tcW w:w="2429" w:type="dxa"/>
+              <w:t>filename = “testdata/CPLScenario1.csv”</w:t>
+            </w:r>
+          </w:p>
+        </w:tc>
+        <w:tc>
+          <w:tcPr>
+            <w:tcW w:w="2428" w:type="dxa"/>
             <w:tcBorders>
               <w:top w:val="single" w:sz="8" w:space="0" w:color="000000"/>
               <w:left w:val="single" w:sz="8" w:space="0" w:color="000000"/>
@@ -1366,35 +1295,43 @@
         </w:tc>
         <w:tc>
           <w:tcPr>
-            <w:tcW w:w="3241" w:type="dxa"/>
-            <w:tcBorders>
-              <w:top w:val="single" w:sz="8" w:space="0" w:color="000000"/>
-              <w:left w:val="single" w:sz="8" w:space="0" w:color="000000"/>
-              <w:bottom w:val="single" w:sz="8" w:space="0" w:color="000000"/>
-              <w:insideH w:val="single" w:sz="8" w:space="0" w:color="000000"/>
-            </w:tcBorders>
-            <w:shd w:fill="auto" w:val="clear"/>
-          </w:tcPr>
-          <w:p>
-            <w:pPr>
-              <w:pStyle w:val="Normal"/>
-              <w:widowControl w:val="false"/>
-              <w:rPr>
-                <w:sz w:val="24"/>
-                <w:szCs w:val="24"/>
-              </w:rPr>
-            </w:pPr>
-            <w:r>
-              <w:rPr>
-                <w:sz w:val="24"/>
-                <w:szCs w:val="24"/>
-              </w:rPr>
-            </w:r>
-          </w:p>
-        </w:tc>
-        <w:tc>
-          <w:tcPr>
-            <w:tcW w:w="2268" w:type="dxa"/>
+            <w:tcW w:w="3243" w:type="dxa"/>
+            <w:tcBorders>
+              <w:top w:val="single" w:sz="8" w:space="0" w:color="000000"/>
+              <w:left w:val="single" w:sz="8" w:space="0" w:color="000000"/>
+              <w:bottom w:val="single" w:sz="8" w:space="0" w:color="000000"/>
+              <w:insideH w:val="single" w:sz="8" w:space="0" w:color="000000"/>
+            </w:tcBorders>
+            <w:shd w:fill="auto" w:val="clear"/>
+          </w:tcPr>
+          <w:p>
+            <w:pPr>
+              <w:pStyle w:val="Normal"/>
+              <w:widowControl w:val="false"/>
+              <w:rPr>
+                <w:sz w:val="24"/>
+                <w:szCs w:val="24"/>
+              </w:rPr>
+            </w:pPr>
+            <w:r>
+              <w:rPr>
+                <w:sz w:val="24"/>
+                <w:szCs w:val="24"/>
+              </w:rPr>
+              <w:t xml:space="preserve"> </w:t>
+            </w:r>
+            <w:r>
+              <w:rPr>
+                <w:sz w:val="24"/>
+                <w:szCs w:val="24"/>
+              </w:rPr>
+              <w:t>All files created in current directory</w:t>
+            </w:r>
+          </w:p>
+        </w:tc>
+        <w:tc>
+          <w:tcPr>
+            <w:tcW w:w="2266" w:type="dxa"/>
             <w:tcBorders>
               <w:top w:val="single" w:sz="8" w:space="0" w:color="000000"/>
               <w:left w:val="single" w:sz="8" w:space="0" w:color="000000"/>
@@ -1434,7 +1371,7 @@
       </w:tr>
       <w:tr>
         <w:trPr>
-          <w:trHeight w:val="267" w:hRule="atLeast"/>
+          <w:trHeight w:val="654" w:hRule="atLeast"/>
         </w:trPr>
         <w:tc>
           <w:tcPr>
@@ -1506,24 +1443,21 @@
         </w:tc>
         <w:tc>
           <w:tcPr>
-            <w:tcW w:w="2161" w:type="dxa"/>
-            <w:tcBorders>
-              <w:top w:val="single" w:sz="8" w:space="0" w:color="000000"/>
-              <w:left w:val="single" w:sz="8" w:space="0" w:color="000000"/>
-              <w:bottom w:val="single" w:sz="8" w:space="0" w:color="000000"/>
-              <w:insideH w:val="single" w:sz="8" w:space="0" w:color="000000"/>
-            </w:tcBorders>
-            <w:shd w:fill="auto" w:val="clear"/>
-            <w:vAlign w:val="bottom"/>
-          </w:tcPr>
-          <w:p>
-            <w:pPr>
-              <w:pStyle w:val="Normal"/>
-              <w:widowControl w:val="false"/>
-              <w:rPr>
-                <w:sz w:val="24"/>
-                <w:szCs w:val="24"/>
-              </w:rPr>
+            <w:tcW w:w="2162" w:type="dxa"/>
+            <w:tcBorders>
+              <w:top w:val="single" w:sz="8" w:space="0" w:color="000000"/>
+              <w:left w:val="single" w:sz="8" w:space="0" w:color="000000"/>
+              <w:bottom w:val="single" w:sz="8" w:space="0" w:color="000000"/>
+              <w:insideH w:val="single" w:sz="8" w:space="0" w:color="000000"/>
+            </w:tcBorders>
+            <w:shd w:fill="auto" w:val="clear"/>
+            <w:vAlign w:val="bottom"/>
+          </w:tcPr>
+          <w:p>
+            <w:pPr>
+              <w:pStyle w:val="Normal"/>
+              <w:widowControl w:val="false"/>
+              <w:rPr/>
             </w:pPr>
             <w:r>
               <w:rPr>
@@ -1537,13 +1471,13 @@
                 <w:sz w:val="24"/>
                 <w:szCs w:val="24"/>
               </w:rPr>
-              <w:t>filename = “CPLScenario1.csv”</w:t>
-            </w:r>
-          </w:p>
-        </w:tc>
-        <w:tc>
-          <w:tcPr>
-            <w:tcW w:w="2429" w:type="dxa"/>
+              <w:t>filename = “testdata/CPLScenario1.csv”</w:t>
+            </w:r>
+          </w:p>
+        </w:tc>
+        <w:tc>
+          <w:tcPr>
+            <w:tcW w:w="2428" w:type="dxa"/>
             <w:tcBorders>
               <w:top w:val="single" w:sz="8" w:space="0" w:color="000000"/>
               <w:left w:val="single" w:sz="8" w:space="0" w:color="000000"/>
@@ -1580,35 +1514,43 @@
         </w:tc>
         <w:tc>
           <w:tcPr>
-            <w:tcW w:w="3241" w:type="dxa"/>
-            <w:tcBorders>
-              <w:top w:val="single" w:sz="8" w:space="0" w:color="000000"/>
-              <w:left w:val="single" w:sz="8" w:space="0" w:color="000000"/>
-              <w:bottom w:val="single" w:sz="8" w:space="0" w:color="000000"/>
-              <w:insideH w:val="single" w:sz="8" w:space="0" w:color="000000"/>
-            </w:tcBorders>
-            <w:shd w:fill="auto" w:val="clear"/>
-          </w:tcPr>
-          <w:p>
-            <w:pPr>
-              <w:pStyle w:val="Normal"/>
-              <w:widowControl w:val="false"/>
-              <w:rPr>
-                <w:sz w:val="24"/>
-                <w:szCs w:val="24"/>
-              </w:rPr>
-            </w:pPr>
-            <w:r>
-              <w:rPr>
-                <w:sz w:val="24"/>
-                <w:szCs w:val="24"/>
-              </w:rPr>
-            </w:r>
-          </w:p>
-        </w:tc>
-        <w:tc>
-          <w:tcPr>
-            <w:tcW w:w="2268" w:type="dxa"/>
+            <w:tcW w:w="3243" w:type="dxa"/>
+            <w:tcBorders>
+              <w:top w:val="single" w:sz="8" w:space="0" w:color="000000"/>
+              <w:left w:val="single" w:sz="8" w:space="0" w:color="000000"/>
+              <w:bottom w:val="single" w:sz="8" w:space="0" w:color="000000"/>
+              <w:insideH w:val="single" w:sz="8" w:space="0" w:color="000000"/>
+            </w:tcBorders>
+            <w:shd w:fill="auto" w:val="clear"/>
+          </w:tcPr>
+          <w:p>
+            <w:pPr>
+              <w:pStyle w:val="Normal"/>
+              <w:widowControl w:val="false"/>
+              <w:rPr>
+                <w:sz w:val="24"/>
+                <w:szCs w:val="24"/>
+              </w:rPr>
+            </w:pPr>
+            <w:r>
+              <w:rPr>
+                <w:sz w:val="24"/>
+                <w:szCs w:val="24"/>
+              </w:rPr>
+              <w:t xml:space="preserve"> </w:t>
+            </w:r>
+            <w:r>
+              <w:rPr>
+                <w:sz w:val="24"/>
+                <w:szCs w:val="24"/>
+              </w:rPr>
+              <w:t>Returns 0</w:t>
+            </w:r>
+          </w:p>
+        </w:tc>
+        <w:tc>
+          <w:tcPr>
+            <w:tcW w:w="2266" w:type="dxa"/>
             <w:tcBorders>
               <w:top w:val="single" w:sz="8" w:space="0" w:color="000000"/>
               <w:left w:val="single" w:sz="8" w:space="0" w:color="000000"/>
@@ -1712,7 +1654,7 @@
         </w:tc>
         <w:tc>
           <w:tcPr>
-            <w:tcW w:w="2161" w:type="dxa"/>
+            <w:tcW w:w="2162" w:type="dxa"/>
             <w:tcBorders>
               <w:top w:val="single" w:sz="8" w:space="0" w:color="000000"/>
               <w:left w:val="single" w:sz="8" w:space="0" w:color="000000"/>
@@ -1743,13 +1685,13 @@
                 <w:sz w:val="24"/>
                 <w:szCs w:val="24"/>
               </w:rPr>
-              <w:t>filename = “CPLScenario1.csv”</w:t>
-            </w:r>
-          </w:p>
-        </w:tc>
-        <w:tc>
-          <w:tcPr>
-            <w:tcW w:w="2429" w:type="dxa"/>
+              <w:t>filename = “testadata/CPLScenario1.csv”</w:t>
+            </w:r>
+          </w:p>
+        </w:tc>
+        <w:tc>
+          <w:tcPr>
+            <w:tcW w:w="2428" w:type="dxa"/>
             <w:tcBorders>
               <w:top w:val="single" w:sz="8" w:space="0" w:color="000000"/>
               <w:left w:val="single" w:sz="8" w:space="0" w:color="000000"/>
@@ -1786,35 +1728,43 @@
         </w:tc>
         <w:tc>
           <w:tcPr>
-            <w:tcW w:w="3241" w:type="dxa"/>
-            <w:tcBorders>
-              <w:top w:val="single" w:sz="8" w:space="0" w:color="000000"/>
-              <w:left w:val="single" w:sz="8" w:space="0" w:color="000000"/>
-              <w:bottom w:val="single" w:sz="8" w:space="0" w:color="000000"/>
-              <w:insideH w:val="single" w:sz="8" w:space="0" w:color="000000"/>
-            </w:tcBorders>
-            <w:shd w:fill="auto" w:val="clear"/>
-          </w:tcPr>
-          <w:p>
-            <w:pPr>
-              <w:pStyle w:val="Normal"/>
-              <w:widowControl w:val="false"/>
-              <w:rPr>
-                <w:sz w:val="24"/>
-                <w:szCs w:val="24"/>
-              </w:rPr>
-            </w:pPr>
-            <w:r>
-              <w:rPr>
-                <w:sz w:val="24"/>
-                <w:szCs w:val="24"/>
-              </w:rPr>
-            </w:r>
-          </w:p>
-        </w:tc>
-        <w:tc>
-          <w:tcPr>
-            <w:tcW w:w="2268" w:type="dxa"/>
+            <w:tcW w:w="3243" w:type="dxa"/>
+            <w:tcBorders>
+              <w:top w:val="single" w:sz="8" w:space="0" w:color="000000"/>
+              <w:left w:val="single" w:sz="8" w:space="0" w:color="000000"/>
+              <w:bottom w:val="single" w:sz="8" w:space="0" w:color="000000"/>
+              <w:insideH w:val="single" w:sz="8" w:space="0" w:color="000000"/>
+            </w:tcBorders>
+            <w:shd w:fill="auto" w:val="clear"/>
+          </w:tcPr>
+          <w:p>
+            <w:pPr>
+              <w:pStyle w:val="Normal"/>
+              <w:widowControl w:val="false"/>
+              <w:rPr>
+                <w:sz w:val="24"/>
+                <w:szCs w:val="24"/>
+              </w:rPr>
+            </w:pPr>
+            <w:r>
+              <w:rPr>
+                <w:sz w:val="24"/>
+                <w:szCs w:val="24"/>
+              </w:rPr>
+              <w:t xml:space="preserve"> </w:t>
+            </w:r>
+            <w:r>
+              <w:rPr>
+                <w:sz w:val="24"/>
+                <w:szCs w:val="24"/>
+              </w:rPr>
+              <w:t>All files created in current directory</w:t>
+            </w:r>
+          </w:p>
+        </w:tc>
+        <w:tc>
+          <w:tcPr>
+            <w:tcW w:w="2266" w:type="dxa"/>
             <w:tcBorders>
               <w:top w:val="single" w:sz="8" w:space="0" w:color="000000"/>
               <w:left w:val="single" w:sz="8" w:space="0" w:color="000000"/>
@@ -1927,7 +1877,7 @@
         </w:tc>
         <w:tc>
           <w:tcPr>
-            <w:tcW w:w="2161" w:type="dxa"/>
+            <w:tcW w:w="2162" w:type="dxa"/>
             <w:tcBorders>
               <w:top w:val="single" w:sz="8" w:space="0" w:color="000000"/>
               <w:left w:val="single" w:sz="8" w:space="0" w:color="000000"/>
@@ -1959,13 +1909,13 @@
                 <w:sz w:val="24"/>
                 <w:szCs w:val="24"/>
               </w:rPr>
-              <w:t>filename = “badfile.csv”</w:t>
-            </w:r>
-          </w:p>
-        </w:tc>
-        <w:tc>
-          <w:tcPr>
-            <w:tcW w:w="2429" w:type="dxa"/>
+              <w:t>filename = “testadata/badfile.csv”</w:t>
+            </w:r>
+          </w:p>
+        </w:tc>
+        <w:tc>
+          <w:tcPr>
+            <w:tcW w:w="2428" w:type="dxa"/>
             <w:tcBorders>
               <w:top w:val="single" w:sz="8" w:space="0" w:color="000000"/>
               <w:left w:val="single" w:sz="8" w:space="0" w:color="000000"/>
@@ -2002,35 +1952,43 @@
         </w:tc>
         <w:tc>
           <w:tcPr>
-            <w:tcW w:w="3241" w:type="dxa"/>
-            <w:tcBorders>
-              <w:top w:val="single" w:sz="8" w:space="0" w:color="000000"/>
-              <w:left w:val="single" w:sz="8" w:space="0" w:color="000000"/>
-              <w:bottom w:val="single" w:sz="8" w:space="0" w:color="000000"/>
-              <w:insideH w:val="single" w:sz="8" w:space="0" w:color="000000"/>
-            </w:tcBorders>
-            <w:shd w:fill="auto" w:val="clear"/>
-          </w:tcPr>
-          <w:p>
-            <w:pPr>
-              <w:pStyle w:val="Normal"/>
-              <w:widowControl w:val="false"/>
-              <w:rPr>
-                <w:sz w:val="24"/>
-                <w:szCs w:val="24"/>
-              </w:rPr>
-            </w:pPr>
-            <w:r>
-              <w:rPr>
-                <w:sz w:val="24"/>
-                <w:szCs w:val="24"/>
-              </w:rPr>
-            </w:r>
-          </w:p>
-        </w:tc>
-        <w:tc>
-          <w:tcPr>
-            <w:tcW w:w="2268" w:type="dxa"/>
+            <w:tcW w:w="3243" w:type="dxa"/>
+            <w:tcBorders>
+              <w:top w:val="single" w:sz="8" w:space="0" w:color="000000"/>
+              <w:left w:val="single" w:sz="8" w:space="0" w:color="000000"/>
+              <w:bottom w:val="single" w:sz="8" w:space="0" w:color="000000"/>
+              <w:insideH w:val="single" w:sz="8" w:space="0" w:color="000000"/>
+            </w:tcBorders>
+            <w:shd w:fill="auto" w:val="clear"/>
+          </w:tcPr>
+          <w:p>
+            <w:pPr>
+              <w:pStyle w:val="Normal"/>
+              <w:widowControl w:val="false"/>
+              <w:rPr>
+                <w:sz w:val="24"/>
+                <w:szCs w:val="24"/>
+              </w:rPr>
+            </w:pPr>
+            <w:r>
+              <w:rPr>
+                <w:sz w:val="24"/>
+                <w:szCs w:val="24"/>
+              </w:rPr>
+              <w:t xml:space="preserve"> </w:t>
+            </w:r>
+            <w:r>
+              <w:rPr>
+                <w:sz w:val="24"/>
+                <w:szCs w:val="24"/>
+              </w:rPr>
+              <w:t>Returns -1</w:t>
+            </w:r>
+          </w:p>
+        </w:tc>
+        <w:tc>
+          <w:tcPr>
+            <w:tcW w:w="2266" w:type="dxa"/>
             <w:tcBorders>
               <w:top w:val="single" w:sz="8" w:space="0" w:color="000000"/>
               <w:left w:val="single" w:sz="8" w:space="0" w:color="000000"/>
@@ -2068,6 +2026,7 @@
           <w:tcPr>
             <w:tcW w:w="660" w:type="dxa"/>
             <w:tcBorders>
+              <w:top w:val="single" w:sz="8" w:space="0" w:color="000000"/>
               <w:left w:val="single" w:sz="8" w:space="0" w:color="000000"/>
               <w:bottom w:val="single" w:sz="8" w:space="0" w:color="000000"/>
               <w:insideH w:val="single" w:sz="8" w:space="0" w:color="000000"/>
@@ -2098,34 +2057,36 @@
           <w:tcPr>
             <w:tcW w:w="2310" w:type="dxa"/>
             <w:tcBorders>
-              <w:left w:val="single" w:sz="8" w:space="0" w:color="000000"/>
-              <w:bottom w:val="single" w:sz="8" w:space="0" w:color="000000"/>
-              <w:insideH w:val="single" w:sz="8" w:space="0" w:color="000000"/>
-            </w:tcBorders>
-            <w:shd w:fill="auto" w:val="clear"/>
-            <w:vAlign w:val="bottom"/>
-          </w:tcPr>
-          <w:p>
-            <w:pPr>
-              <w:pStyle w:val="Normal"/>
-              <w:widowControl w:val="false"/>
-              <w:rPr>
-                <w:sz w:val="24"/>
-                <w:szCs w:val="24"/>
-              </w:rPr>
-            </w:pPr>
-            <w:r>
-              <w:rPr>
-                <w:sz w:val="24"/>
-                <w:szCs w:val="24"/>
-              </w:rPr>
-            </w:r>
-          </w:p>
-        </w:tc>
-        <w:tc>
-          <w:tcPr>
-            <w:tcW w:w="2161" w:type="dxa"/>
-            <w:tcBorders>
+              <w:top w:val="single" w:sz="8" w:space="0" w:color="000000"/>
+              <w:left w:val="single" w:sz="8" w:space="0" w:color="000000"/>
+              <w:bottom w:val="single" w:sz="8" w:space="0" w:color="000000"/>
+              <w:insideH w:val="single" w:sz="8" w:space="0" w:color="000000"/>
+            </w:tcBorders>
+            <w:shd w:fill="auto" w:val="clear"/>
+            <w:vAlign w:val="bottom"/>
+          </w:tcPr>
+          <w:p>
+            <w:pPr>
+              <w:pStyle w:val="Normal"/>
+              <w:widowControl w:val="false"/>
+              <w:rPr>
+                <w:sz w:val="24"/>
+                <w:szCs w:val="24"/>
+              </w:rPr>
+            </w:pPr>
+            <w:r>
+              <w:rPr>
+                <w:sz w:val="24"/>
+                <w:szCs w:val="24"/>
+              </w:rPr>
+            </w:r>
+          </w:p>
+        </w:tc>
+        <w:tc>
+          <w:tcPr>
+            <w:tcW w:w="2162" w:type="dxa"/>
+            <w:tcBorders>
+              <w:top w:val="single" w:sz="8" w:space="0" w:color="000000"/>
               <w:left w:val="single" w:sz="8" w:space="0" w:color="000000"/>
               <w:bottom w:val="single" w:sz="8" w:space="0" w:color="000000"/>
               <w:insideH w:val="single" w:sz="8" w:space="0" w:color="000000"/>
@@ -2153,8 +2114,9 @@
         </w:tc>
         <w:tc>
           <w:tcPr>
-            <w:tcW w:w="2429" w:type="dxa"/>
-            <w:tcBorders>
+            <w:tcW w:w="2428" w:type="dxa"/>
+            <w:tcBorders>
+              <w:top w:val="single" w:sz="8" w:space="0" w:color="000000"/>
               <w:left w:val="single" w:sz="8" w:space="0" w:color="000000"/>
               <w:bottom w:val="single" w:sz="8" w:space="0" w:color="000000"/>
               <w:insideH w:val="single" w:sz="8" w:space="0" w:color="000000"/>
@@ -2181,35 +2143,37 @@
         </w:tc>
         <w:tc>
           <w:tcPr>
-            <w:tcW w:w="3241" w:type="dxa"/>
-            <w:tcBorders>
-              <w:left w:val="single" w:sz="8" w:space="0" w:color="000000"/>
-              <w:bottom w:val="single" w:sz="8" w:space="0" w:color="000000"/>
-              <w:insideH w:val="single" w:sz="8" w:space="0" w:color="000000"/>
-            </w:tcBorders>
-            <w:shd w:fill="auto" w:val="clear"/>
-          </w:tcPr>
-          <w:p>
-            <w:pPr>
-              <w:pStyle w:val="Normal"/>
-              <w:widowControl w:val="false"/>
-              <w:rPr>
-                <w:sz w:val="24"/>
-                <w:szCs w:val="24"/>
-              </w:rPr>
-            </w:pPr>
-            <w:r>
-              <w:rPr>
-                <w:sz w:val="24"/>
-                <w:szCs w:val="24"/>
-              </w:rPr>
-            </w:r>
-          </w:p>
-        </w:tc>
-        <w:tc>
-          <w:tcPr>
-            <w:tcW w:w="2268" w:type="dxa"/>
-            <w:tcBorders>
+            <w:tcW w:w="3243" w:type="dxa"/>
+            <w:tcBorders>
+              <w:top w:val="single" w:sz="8" w:space="0" w:color="000000"/>
+              <w:left w:val="single" w:sz="8" w:space="0" w:color="000000"/>
+              <w:bottom w:val="single" w:sz="8" w:space="0" w:color="000000"/>
+              <w:insideH w:val="single" w:sz="8" w:space="0" w:color="000000"/>
+            </w:tcBorders>
+            <w:shd w:fill="auto" w:val="clear"/>
+          </w:tcPr>
+          <w:p>
+            <w:pPr>
+              <w:pStyle w:val="Normal"/>
+              <w:widowControl w:val="false"/>
+              <w:rPr>
+                <w:sz w:val="24"/>
+                <w:szCs w:val="24"/>
+              </w:rPr>
+            </w:pPr>
+            <w:r>
+              <w:rPr>
+                <w:sz w:val="24"/>
+                <w:szCs w:val="24"/>
+              </w:rPr>
+            </w:r>
+          </w:p>
+        </w:tc>
+        <w:tc>
+          <w:tcPr>
+            <w:tcW w:w="2266" w:type="dxa"/>
+            <w:tcBorders>
+              <w:top w:val="single" w:sz="8" w:space="0" w:color="000000"/>
               <w:left w:val="single" w:sz="8" w:space="0" w:color="000000"/>
               <w:bottom w:val="single" w:sz="8" w:space="0" w:color="000000"/>
               <w:right w:val="single" w:sz="8" w:space="0" w:color="000000"/>
@@ -2263,12 +2227,12 @@
               <wp:anchor behindDoc="1" distT="0" distB="0" distL="114935" distR="114935" simplePos="0" locked="0" layoutInCell="1" allowOverlap="1" relativeHeight="3">
                 <wp:simplePos x="0" y="0"/>
                 <wp:positionH relativeFrom="column">
-                  <wp:posOffset>617855</wp:posOffset>
+                  <wp:posOffset>438785</wp:posOffset>
                 </wp:positionH>
                 <wp:positionV relativeFrom="paragraph">
-                  <wp:posOffset>-612140</wp:posOffset>
+                  <wp:posOffset>-426720</wp:posOffset>
                 </wp:positionV>
-                <wp:extent cx="1270" cy="1248410"/>
+                <wp:extent cx="3175" cy="890270"/>
                 <wp:effectExtent l="0" t="0" r="0" b="0"/>
                 <wp:wrapNone/>
                 <wp:docPr id="1" name="Image2"/>
@@ -2279,7 +2243,7 @@
                       <wps:spPr>
                         <a:xfrm>
                           <a:off x="0" y="0"/>
-                          <a:ext cx="720" cy="708120"/>
+                          <a:ext cx="5760" cy="706680"/>
                         </a:xfrm>
                         <a:prstGeom prst="line">
                           <a:avLst/>
@@ -2306,7 +2270,7 @@
           </mc:Choice>
           <mc:Fallback>
             <w:pict>
-              <v:line id="shape_0" from="-0.45pt,0.85pt" to="-0.45pt,56.55pt" ID="Image2" stroked="t" style="position:absolute">
+              <v:line id="shape_0" from="-0.35pt,1.2pt" to="0.05pt,56.8pt" ID="Image2" stroked="t" style="position:absolute">
                 <v:stroke color="black" weight="6480" joinstyle="miter" endcap="flat"/>
                 <v:fill o:detectmouseclick="t" on="false"/>
               </v:line>
@@ -2319,12 +2283,12 @@
               <wp:anchor behindDoc="1" distT="0" distB="0" distL="114935" distR="114935" simplePos="0" locked="0" layoutInCell="1" allowOverlap="1" relativeHeight="4">
                 <wp:simplePos x="0" y="0"/>
                 <wp:positionH relativeFrom="column">
-                  <wp:posOffset>8980805</wp:posOffset>
+                  <wp:posOffset>8982075</wp:posOffset>
                 </wp:positionH>
                 <wp:positionV relativeFrom="paragraph">
-                  <wp:posOffset>-610235</wp:posOffset>
+                  <wp:posOffset>-606425</wp:posOffset>
                 </wp:positionV>
-                <wp:extent cx="1270" cy="1248410"/>
+                <wp:extent cx="1270" cy="1245870"/>
                 <wp:effectExtent l="0" t="0" r="0" b="0"/>
                 <wp:wrapNone/>
                 <wp:docPr id="2" name="Image3"/>
@@ -2335,7 +2299,7 @@
                       <wps:spPr>
                         <a:xfrm>
                           <a:off x="0" y="0"/>
-                          <a:ext cx="720" cy="708120"/>
+                          <a:ext cx="720" cy="706680"/>
                         </a:xfrm>
                         <a:prstGeom prst="line">
                           <a:avLst/>
@@ -2362,7 +2326,7 @@
           </mc:Choice>
           <mc:Fallback>
             <w:pict>
-              <v:line id="shape_0" from="658.05pt,1pt" to="658.05pt,56.7pt" ID="Image3" stroked="t" style="position:absolute">
+              <v:line id="shape_0" from="658.25pt,1.2pt" to="658.25pt,56.8pt" ID="Image3" stroked="t" style="position:absolute">
                 <v:stroke color="black" weight="6480" joinstyle="miter" endcap="flat"/>
                 <v:fill o:detectmouseclick="t" on="false"/>
               </v:line>
@@ -2398,12 +2362,12 @@
               <wp:anchor behindDoc="1" distT="0" distB="0" distL="114935" distR="114935" simplePos="0" locked="0" layoutInCell="1" allowOverlap="1" relativeHeight="2">
                 <wp:simplePos x="0" y="0"/>
                 <wp:positionH relativeFrom="column">
-                  <wp:posOffset>-5715</wp:posOffset>
+                  <wp:posOffset>-3810</wp:posOffset>
                 </wp:positionH>
                 <wp:positionV relativeFrom="paragraph">
-                  <wp:posOffset>-163195</wp:posOffset>
+                  <wp:posOffset>-160655</wp:posOffset>
                 </wp:positionV>
-                <wp:extent cx="8364220" cy="1270"/>
+                <wp:extent cx="8365490" cy="2540"/>
                 <wp:effectExtent l="0" t="0" r="0" b="0"/>
                 <wp:wrapNone/>
                 <wp:docPr id="3" name="Image1"/>
@@ -2414,7 +2378,7 @@
                       <wps:spPr>
                         <a:xfrm>
                           <a:off x="0" y="0"/>
-                          <a:ext cx="8363520" cy="720"/>
+                          <a:ext cx="8364960" cy="1800"/>
                         </a:xfrm>
                         <a:prstGeom prst="line">
                           <a:avLst/>
@@ -2441,7 +2405,7 @@
           </mc:Choice>
           <mc:Fallback>
             <w:pict>
-              <v:line id="shape_0" from="-0.45pt,-12.85pt" to="658.05pt,-12.85pt" ID="Image1" stroked="t" style="position:absolute">
+              <v:line id="shape_0" from="-0.35pt,-12.75pt" to="658.25pt,-12.65pt" ID="Image1" stroked="t" style="position:absolute">
                 <v:stroke color="black" weight="6480" joinstyle="miter" endcap="flat"/>
                 <v:fill o:detectmouseclick="t" on="false"/>
               </v:line>
@@ -2454,12 +2418,12 @@
               <wp:anchor behindDoc="1" distT="0" distB="0" distL="114935" distR="114935" simplePos="0" locked="0" layoutInCell="1" allowOverlap="1" relativeHeight="5">
                 <wp:simplePos x="0" y="0"/>
                 <wp:positionH relativeFrom="column">
-                  <wp:posOffset>-5715</wp:posOffset>
+                  <wp:posOffset>-3810</wp:posOffset>
                 </wp:positionH>
                 <wp:positionV relativeFrom="paragraph">
-                  <wp:posOffset>543560</wp:posOffset>
+                  <wp:posOffset>544195</wp:posOffset>
                 </wp:positionV>
-                <wp:extent cx="8364220" cy="1270"/>
+                <wp:extent cx="8365490" cy="2540"/>
                 <wp:effectExtent l="0" t="0" r="0" b="0"/>
                 <wp:wrapNone/>
                 <wp:docPr id="4" name="Image4"/>
@@ -2470,7 +2434,7 @@
                       <wps:spPr>
                         <a:xfrm>
                           <a:off x="0" y="0"/>
-                          <a:ext cx="8363520" cy="720"/>
+                          <a:ext cx="8364960" cy="1800"/>
                         </a:xfrm>
                         <a:prstGeom prst="line">
                           <a:avLst/>
@@ -2497,7 +2461,7 @@
           </mc:Choice>
           <mc:Fallback>
             <w:pict>
-              <v:line id="shape_0" from="-0.45pt,42.8pt" to="658.05pt,42.8pt" ID="Image4" stroked="t" style="position:absolute">
+              <v:line id="shape_0" from="-0.35pt,42.8pt" to="658.25pt,42.9pt" ID="Image4" stroked="t" style="position:absolute">
                 <v:stroke color="black" weight="6480" joinstyle="miter" endcap="flat"/>
                 <v:fill o:detectmouseclick="t" on="false"/>
               </v:line>
@@ -2512,6 +2476,21 @@
       <w:r>
         <w:rPr/>
         <w:t>The process runs to completion and the audit and text files are created.</w:t>
+      </w:r>
+    </w:p>
+    <w:p>
+      <w:pPr>
+        <w:pStyle w:val="Normal"/>
+        <w:widowControl w:val="false"/>
+        <w:rPr/>
+      </w:pPr>
+      <w:r>
+        <w:rPr/>
+        <w:t xml:space="preserve"> </w:t>
+      </w:r>
+      <w:r>
+        <w:rPr/>
+        <w:t>Additionally, candidate and party members are set correctly.</w:t>
       </w:r>
     </w:p>
     <w:p>

</xml_diff>